<commit_message>
finish action for agent - supplier - order- goods
</commit_message>
<xml_diff>
--- a/note.docx
+++ b/note.docx
@@ -1152,644 +1152,664 @@
       <w:r>
         <w:t xml:space="preserve">Edit : </w:t>
       </w:r>
+    </w:p>
+    <w:p>
+      <w:pPr>
+        <w:spacing w:line="360" w:lineRule="auto"/>
+        <w:ind w:left="1440"/>
+      </w:pPr>
+      <w:r>
+        <w:rPr>
+          <w:b/>
+        </w:rPr>
+        <w:t>Manage Payment, supplier</w:t>
+      </w:r>
+      <w:r>
+        <w:t>: Tương tự như trên</w:t>
+      </w:r>
+    </w:p>
+    <w:p>
+      <w:pPr>
+        <w:spacing w:line="360" w:lineRule="auto"/>
+        <w:ind w:left="1440"/>
+        <w:rPr>
+          <w:b/>
+        </w:rPr>
+      </w:pPr>
+      <w:r>
+        <w:rPr>
+          <w:b/>
+        </w:rPr>
+        <w:t>Manage Order (webform của agent)</w:t>
+      </w:r>
+    </w:p>
+    <w:p>
+      <w:pPr>
+        <w:pStyle w:val="ListParagraph"/>
+        <w:spacing w:line="360" w:lineRule="auto"/>
+        <w:ind w:left="2520"/>
+      </w:pPr>
+      <w:r>
+        <w:t>Khi agent login vào, mã agent, tên agent sẽ được lưu lại</w:t>
+      </w:r>
+    </w:p>
+    <w:p>
+      <w:pPr>
+        <w:pStyle w:val="ListParagraph"/>
+        <w:spacing w:line="360" w:lineRule="auto"/>
+        <w:ind w:left="2520"/>
+      </w:pPr>
+      <w:r>
+        <w:t>Khi đặt hàng chỉ cần hiển thị input cho:</w:t>
+      </w:r>
+      <w:r>
+        <w:t xml:space="preserve"> </w:t>
+      </w:r>
+    </w:p>
+    <w:p>
+      <w:pPr>
+        <w:pStyle w:val="ListParagraph"/>
+        <w:numPr>
+          <w:ilvl w:val="4"/>
+          <w:numId w:val="3"/>
+        </w:numPr>
+        <w:spacing w:line="360" w:lineRule="auto"/>
+        <w:rPr>
+          <w:rFonts w:ascii="Consolas" w:hAnsi="Consolas" w:cs="Consolas"/>
+          <w:color w:val="000000"/>
+          <w:sz w:val="19"/>
+          <w:szCs w:val="19"/>
+        </w:rPr>
+      </w:pPr>
+      <w:r>
+        <w:rPr>
+          <w:rFonts w:ascii="Consolas" w:hAnsi="Consolas" w:cs="Consolas"/>
+          <w:color w:val="000000"/>
+          <w:sz w:val="19"/>
+          <w:szCs w:val="19"/>
+        </w:rPr>
+        <w:t>GoodsID - Name Goods (combobox - Nhập 1 trong 2, cái còn lại tự hiển thị)</w:t>
+      </w:r>
+    </w:p>
+    <w:p>
+      <w:pPr>
+        <w:pStyle w:val="ListParagraph"/>
+        <w:spacing w:line="360" w:lineRule="auto"/>
+        <w:ind w:left="2520" w:firstLine="360"/>
+        <w:rPr>
+          <w:rFonts w:ascii="Consolas" w:hAnsi="Consolas" w:cs="Consolas"/>
+          <w:color w:val="000000"/>
+          <w:sz w:val="19"/>
+          <w:szCs w:val="19"/>
+        </w:rPr>
+      </w:pPr>
+    </w:p>
+    <w:p>
+      <w:pPr>
+        <w:pStyle w:val="ListParagraph"/>
+        <w:numPr>
+          <w:ilvl w:val="4"/>
+          <w:numId w:val="3"/>
+        </w:numPr>
+        <w:spacing w:line="360" w:lineRule="auto"/>
+        <w:rPr>
+          <w:rFonts w:ascii="Consolas" w:hAnsi="Consolas" w:cs="Consolas"/>
+          <w:color w:val="000000"/>
+          <w:sz w:val="19"/>
+          <w:szCs w:val="19"/>
+        </w:rPr>
+      </w:pPr>
+      <w:r>
+        <w:rPr>
+          <w:rFonts w:ascii="Consolas" w:hAnsi="Consolas" w:cs="Consolas"/>
+          <w:color w:val="000000"/>
+          <w:sz w:val="19"/>
+          <w:szCs w:val="19"/>
+        </w:rPr>
+        <w:t>Quantity</w:t>
+      </w:r>
+    </w:p>
+    <w:p>
+      <w:pPr>
+        <w:pStyle w:val="ListParagraph"/>
+        <w:spacing w:line="360" w:lineRule="auto"/>
+        <w:ind w:left="2520" w:firstLine="360"/>
+        <w:rPr>
+          <w:rFonts w:ascii="Consolas" w:hAnsi="Consolas" w:cs="Consolas"/>
+          <w:color w:val="000000"/>
+          <w:sz w:val="19"/>
+          <w:szCs w:val="19"/>
+        </w:rPr>
+      </w:pPr>
+    </w:p>
+    <w:p>
+      <w:pPr>
+        <w:pStyle w:val="ListParagraph"/>
+        <w:numPr>
+          <w:ilvl w:val="4"/>
+          <w:numId w:val="3"/>
+        </w:numPr>
+        <w:spacing w:line="360" w:lineRule="auto"/>
+        <w:rPr>
+          <w:rFonts w:ascii="Consolas" w:hAnsi="Consolas" w:cs="Consolas"/>
+          <w:color w:val="000000"/>
+          <w:sz w:val="19"/>
+          <w:szCs w:val="19"/>
+        </w:rPr>
+      </w:pPr>
+      <w:r>
+        <w:rPr>
+          <w:rFonts w:ascii="Consolas" w:hAnsi="Consolas" w:cs="Consolas"/>
+          <w:color w:val="000000"/>
+          <w:sz w:val="19"/>
+          <w:szCs w:val="19"/>
+        </w:rPr>
+        <w:t>PaymentID – PaymentName (combobox - Nhập 1 trong 2, cái còn lại tự hiển thị)</w:t>
+      </w:r>
+    </w:p>
+    <w:p>
+      <w:pPr>
+        <w:pStyle w:val="ListParagraph"/>
+        <w:spacing w:line="360" w:lineRule="auto"/>
+        <w:ind w:left="2520" w:firstLine="360"/>
+        <w:rPr>
+          <w:rFonts w:ascii="Consolas" w:hAnsi="Consolas" w:cs="Consolas"/>
+          <w:color w:val="000000"/>
+          <w:sz w:val="19"/>
+          <w:szCs w:val="19"/>
+        </w:rPr>
+      </w:pPr>
+    </w:p>
+    <w:p>
+      <w:pPr>
+        <w:pStyle w:val="ListParagraph"/>
+        <w:numPr>
+          <w:ilvl w:val="0"/>
+          <w:numId w:val="1"/>
+        </w:numPr>
+        <w:spacing w:line="360" w:lineRule="auto"/>
+        <w:rPr>
+          <w:rFonts w:ascii="Consolas" w:hAnsi="Consolas" w:cs="Consolas"/>
+          <w:color w:val="000000"/>
+          <w:sz w:val="19"/>
+          <w:szCs w:val="19"/>
+        </w:rPr>
+      </w:pPr>
+      <w:r>
+        <w:rPr>
+          <w:rFonts w:ascii="Consolas" w:hAnsi="Consolas" w:cs="Consolas"/>
+          <w:color w:val="000000"/>
+          <w:sz w:val="19"/>
+          <w:szCs w:val="19"/>
+        </w:rPr>
+        <w:t>Cho phép người dùng thêm nhiều sản phẩm cùng lúc cho một lần đặt hàng</w:t>
+      </w:r>
+    </w:p>
+    <w:p>
+      <w:pPr>
+        <w:spacing w:line="360" w:lineRule="auto"/>
+        <w:rPr>
+          <w:rFonts w:ascii="Consolas" w:hAnsi="Consolas" w:cs="Consolas"/>
+          <w:color w:val="000000"/>
+          <w:sz w:val="19"/>
+          <w:szCs w:val="19"/>
+        </w:rPr>
+      </w:pPr>
+    </w:p>
+    <w:p>
+      <w:pPr>
+        <w:pStyle w:val="ListParagraph"/>
+        <w:numPr>
+          <w:ilvl w:val="0"/>
+          <w:numId w:val="1"/>
+        </w:numPr>
+        <w:spacing w:line="360" w:lineRule="auto"/>
+        <w:rPr>
+          <w:rFonts w:ascii="Consolas" w:hAnsi="Consolas" w:cs="Consolas"/>
+          <w:color w:val="000000"/>
+          <w:sz w:val="19"/>
+          <w:szCs w:val="19"/>
+        </w:rPr>
+      </w:pPr>
+      <w:r>
+        <w:rPr>
+          <w:rFonts w:ascii="Consolas" w:hAnsi="Consolas" w:cs="Consolas"/>
+          <w:b/>
+          <w:color w:val="000000"/>
+          <w:sz w:val="19"/>
+          <w:szCs w:val="19"/>
+        </w:rPr>
+        <w:t>Xử lý:</w:t>
+      </w:r>
+    </w:p>
+    <w:p>
+      <w:pPr>
+        <w:pStyle w:val="ListParagraph"/>
+        <w:spacing w:line="360" w:lineRule="auto"/>
+        <w:rPr>
+          <w:rFonts w:ascii="Consolas" w:hAnsi="Consolas" w:cs="Consolas"/>
+          <w:color w:val="000000"/>
+          <w:sz w:val="19"/>
+          <w:szCs w:val="19"/>
+        </w:rPr>
+      </w:pPr>
+    </w:p>
+    <w:p>
+      <w:pPr>
+        <w:pStyle w:val="ListParagraph"/>
+        <w:numPr>
+          <w:ilvl w:val="1"/>
+          <w:numId w:val="1"/>
+        </w:numPr>
+        <w:spacing w:line="360" w:lineRule="auto"/>
+        <w:rPr>
+          <w:rFonts w:ascii="Consolas" w:hAnsi="Consolas" w:cs="Consolas"/>
+          <w:color w:val="000000"/>
+          <w:sz w:val="19"/>
+          <w:szCs w:val="19"/>
+        </w:rPr>
+      </w:pPr>
+      <w:r>
+        <w:rPr>
+          <w:rFonts w:ascii="Consolas" w:hAnsi="Consolas" w:cs="Consolas"/>
+          <w:color w:val="000000"/>
+          <w:sz w:val="19"/>
+          <w:szCs w:val="19"/>
+        </w:rPr>
+        <w:t>Khi</w:t>
+      </w:r>
+      <w:r>
+        <w:rPr>
+          <w:rFonts w:ascii="Consolas" w:hAnsi="Consolas" w:cs="Consolas"/>
+          <w:color w:val="000000"/>
+          <w:sz w:val="19"/>
+          <w:szCs w:val="19"/>
+        </w:rPr>
+        <w:t xml:space="preserve"> người dùng chọn số lượng lớn hơn kho, sẽ báo yêu cầu chọn số lượng ít hơn</w:t>
+      </w:r>
+    </w:p>
+    <w:p>
+      <w:pPr>
+        <w:pStyle w:val="ListParagraph"/>
+        <w:numPr>
+          <w:ilvl w:val="1"/>
+          <w:numId w:val="1"/>
+        </w:numPr>
+        <w:spacing w:line="360" w:lineRule="auto"/>
+        <w:rPr>
+          <w:rFonts w:ascii="Consolas" w:hAnsi="Consolas" w:cs="Consolas"/>
+          <w:color w:val="000000"/>
+          <w:sz w:val="19"/>
+          <w:szCs w:val="19"/>
+        </w:rPr>
+      </w:pPr>
+      <w:r>
+        <w:rPr>
+          <w:rFonts w:ascii="Consolas" w:hAnsi="Consolas" w:cs="Consolas"/>
+          <w:color w:val="000000"/>
+          <w:sz w:val="19"/>
+          <w:szCs w:val="19"/>
+        </w:rPr>
+        <w:t>Khi người dùng đã điền đủ list Goods  mà họ muốn thì tiến hành xử lý khi họ nhấn button đặt hàng</w:t>
+      </w:r>
+      <w:r>
+        <w:rPr>
+          <w:rFonts w:ascii="Consolas" w:hAnsi="Consolas" w:cs="Consolas"/>
+          <w:color w:val="000000"/>
+          <w:sz w:val="19"/>
+          <w:szCs w:val="19"/>
+        </w:rPr>
+        <w:t xml:space="preserve"> (gửi confirm qua mail)  - và các order – orderdetail cũng sẽ được insert nhưng trạng thái ở [order] sẽ là is_Hide = true, để ẩn nó đi vì chưa confirm mail</w:t>
+      </w:r>
+    </w:p>
+    <w:p>
+      <w:pPr>
+        <w:pStyle w:val="ListParagraph"/>
+        <w:spacing w:line="360" w:lineRule="auto"/>
+        <w:ind w:left="3240"/>
+        <w:rPr>
+          <w:rFonts w:ascii="Consolas" w:hAnsi="Consolas" w:cs="Consolas"/>
+          <w:color w:val="000000"/>
+          <w:sz w:val="19"/>
+          <w:szCs w:val="19"/>
+        </w:rPr>
+      </w:pPr>
+    </w:p>
+    <w:p>
+      <w:pPr>
+        <w:pStyle w:val="ListParagraph"/>
+        <w:numPr>
+          <w:ilvl w:val="1"/>
+          <w:numId w:val="1"/>
+        </w:numPr>
+        <w:spacing w:line="360" w:lineRule="auto"/>
+        <w:rPr>
+          <w:rFonts w:ascii="Consolas" w:hAnsi="Consolas" w:cs="Consolas"/>
+          <w:color w:val="000000"/>
+          <w:sz w:val="19"/>
+          <w:szCs w:val="19"/>
+        </w:rPr>
+      </w:pPr>
+      <w:r>
+        <w:rPr>
+          <w:rFonts w:ascii="Consolas" w:hAnsi="Consolas" w:cs="Consolas"/>
+          <w:color w:val="000000"/>
+          <w:sz w:val="19"/>
+          <w:szCs w:val="19"/>
+        </w:rPr>
+        <w:t>Tự tạo một mã order – và nhiều mã orderdetail (dựa theo list goods, bao nhiêu goods thì bấy nhiêu orderdetail) cùng một mã order</w:t>
+      </w:r>
+    </w:p>
+    <w:p>
+      <w:pPr>
+        <w:pStyle w:val="ListParagraph"/>
+        <w:numPr>
+          <w:ilvl w:val="1"/>
+          <w:numId w:val="1"/>
+        </w:numPr>
+        <w:spacing w:line="360" w:lineRule="auto"/>
+        <w:rPr>
+          <w:rFonts w:ascii="Consolas" w:hAnsi="Consolas" w:cs="Consolas"/>
+          <w:color w:val="000000"/>
+          <w:sz w:val="19"/>
+          <w:szCs w:val="19"/>
+        </w:rPr>
+      </w:pPr>
+      <w:r>
+        <w:rPr>
+          <w:rFonts w:ascii="Consolas" w:hAnsi="Consolas" w:cs="Consolas"/>
+          <w:color w:val="000000"/>
+          <w:sz w:val="19"/>
+          <w:szCs w:val="19"/>
+        </w:rPr>
+        <w:t>Tự tạo một Payment Detail, mặc định trạng thái là 0 (waiting payment)</w:t>
+      </w:r>
+    </w:p>
+    <w:p>
+      <w:pPr>
+        <w:pStyle w:val="ListParagraph"/>
+        <w:numPr>
+          <w:ilvl w:val="1"/>
+          <w:numId w:val="1"/>
+        </w:numPr>
+        <w:spacing w:line="360" w:lineRule="auto"/>
+        <w:rPr>
+          <w:rFonts w:ascii="Consolas" w:hAnsi="Consolas" w:cs="Consolas"/>
+          <w:color w:val="000000"/>
+          <w:sz w:val="19"/>
+          <w:szCs w:val="19"/>
+        </w:rPr>
+      </w:pPr>
+      <w:r>
+        <w:rPr>
+          <w:rFonts w:ascii="Consolas" w:hAnsi="Consolas" w:cs="Consolas"/>
+          <w:color w:val="000000"/>
+          <w:sz w:val="19"/>
+          <w:szCs w:val="19"/>
+        </w:rPr>
+        <w:t>Nếu người dùng lúc đặt hàng chọn phương thức tiền mặt, thì trạng thái payment detail vẫn là 0, chờ cho đến khi accountant cập nhật lại 1 (success) khi đã giao hàng xong</w:t>
+      </w:r>
+      <w:r>
+        <w:rPr>
+          <w:rFonts w:ascii="Consolas" w:hAnsi="Consolas" w:cs="Consolas"/>
+          <w:color w:val="000000"/>
+          <w:sz w:val="19"/>
+          <w:szCs w:val="19"/>
+        </w:rPr>
+        <w:t>, is_Hide sẽ là false</w:t>
+      </w:r>
+    </w:p>
+    <w:p>
+      <w:pPr>
+        <w:pStyle w:val="ListParagraph"/>
+        <w:numPr>
+          <w:ilvl w:val="1"/>
+          <w:numId w:val="1"/>
+        </w:numPr>
+        <w:spacing w:line="360" w:lineRule="auto"/>
+        <w:rPr>
+          <w:rFonts w:ascii="Consolas" w:hAnsi="Consolas" w:cs="Consolas"/>
+          <w:color w:val="000000"/>
+          <w:sz w:val="19"/>
+          <w:szCs w:val="19"/>
+        </w:rPr>
+      </w:pPr>
+      <w:r>
+        <w:rPr>
+          <w:rFonts w:ascii="Consolas" w:hAnsi="Consolas" w:cs="Consolas"/>
+          <w:color w:val="000000"/>
+          <w:sz w:val="19"/>
+          <w:szCs w:val="19"/>
+        </w:rPr>
+        <w:t>Nếu người dùng chọn thanh toán là online: lúc này sẽ mô phỏng (Không viết API thanh toán online) là thành công</w:t>
+      </w:r>
+      <w:r>
+        <w:rPr>
+          <w:rFonts w:ascii="Consolas" w:hAnsi="Consolas" w:cs="Consolas"/>
+          <w:color w:val="000000"/>
+          <w:sz w:val="19"/>
+          <w:szCs w:val="19"/>
+        </w:rPr>
+        <w:t xml:space="preserve"> nhưng is_HIDE của order là true, chỉ khi confirm mail xong is_HIDE mới là false</w:t>
+      </w:r>
+    </w:p>
+    <w:p>
+      <w:pPr>
+        <w:pStyle w:val="ListParagraph"/>
+        <w:numPr>
+          <w:ilvl w:val="1"/>
+          <w:numId w:val="1"/>
+        </w:numPr>
+        <w:spacing w:line="360" w:lineRule="auto"/>
+        <w:rPr>
+          <w:rFonts w:ascii="Consolas" w:hAnsi="Consolas" w:cs="Consolas"/>
+          <w:color w:val="000000"/>
+          <w:sz w:val="19"/>
+          <w:szCs w:val="19"/>
+        </w:rPr>
+      </w:pPr>
+      <w:r>
+        <w:rPr>
+          <w:rFonts w:ascii="Consolas" w:hAnsi="Consolas" w:cs="Consolas"/>
+          <w:color w:val="000000"/>
+          <w:sz w:val="19"/>
+          <w:szCs w:val="19"/>
+        </w:rPr>
+        <w:t>Viết API confirm qua mail xác nhận đơn hàng (chỉ cần tượng trưng đường link khi nhấn vào is_Hide tự động update ở bảng order chuyển qua false/hiện lên)</w:t>
+      </w:r>
+    </w:p>
+    <w:p>
+      <w:pPr>
+        <w:pStyle w:val="ListParagraph"/>
+        <w:spacing w:line="360" w:lineRule="auto"/>
+        <w:ind w:left="2520"/>
+      </w:pPr>
+      <w:r>
+        <w:rPr>
+          <w:rFonts w:ascii="Consolas" w:hAnsi="Consolas" w:cs="Consolas"/>
+          <w:color w:val="000000"/>
+          <w:sz w:val="19"/>
+          <w:szCs w:val="19"/>
+        </w:rPr>
+        <w:tab/>
+      </w:r>
+    </w:p>
+    <w:p>
+      <w:pPr>
+        <w:spacing w:line="360" w:lineRule="auto"/>
+      </w:pPr>
+      <w:r>
+        <w:t xml:space="preserve"> </w:t>
+      </w:r>
+    </w:p>
+    <w:p>
+      <w:pPr>
+        <w:spacing w:line="360" w:lineRule="auto"/>
+        <w:ind w:left="1440"/>
+        <w:rPr>
+          <w:b/>
+        </w:rPr>
+      </w:pPr>
+      <w:r>
+        <w:rPr>
+          <w:b/>
+        </w:rPr>
+        <w:t>Accountant manage Order (order of agent, order from receipt goods, order delivery goods)</w:t>
+      </w:r>
+    </w:p>
+    <w:p>
+      <w:pPr>
+        <w:pStyle w:val="ListParagraph"/>
+        <w:spacing w:line="360" w:lineRule="auto"/>
+        <w:ind w:left="2520"/>
+      </w:pPr>
+      <w:r>
+        <w:t>*Order from Agent:</w:t>
+      </w:r>
+    </w:p>
+    <w:p>
+      <w:pPr>
+        <w:pStyle w:val="ListParagraph"/>
+        <w:spacing w:line="360" w:lineRule="auto"/>
+        <w:ind w:left="2520"/>
+      </w:pPr>
+      <w:r>
+        <w:tab/>
+        <w:t xml:space="preserve">- Khi order người dùng chỉ có thể </w:t>
+      </w:r>
+    </w:p>
+    <w:p>
+      <w:pPr>
+        <w:pStyle w:val="ListParagraph"/>
+        <w:spacing w:line="360" w:lineRule="auto"/>
+        <w:ind w:left="2520"/>
+      </w:pPr>
+      <w:r>
+        <w:tab/>
+        <w:t>-  Có thể update trạng thái thanh toán của agent đó</w:t>
+      </w:r>
+    </w:p>
+    <w:p>
+      <w:pPr>
+        <w:pStyle w:val="ListParagraph"/>
+        <w:spacing w:line="360" w:lineRule="auto"/>
+        <w:ind w:left="2520"/>
+      </w:pPr>
+    </w:p>
+    <w:p>
+      <w:pPr>
+        <w:pStyle w:val="ListParagraph"/>
+        <w:spacing w:line="360" w:lineRule="auto"/>
+        <w:ind w:left="2520"/>
+      </w:pPr>
+      <w:r>
+        <w:t>*Order from delivery goods:</w:t>
+      </w:r>
+    </w:p>
+    <w:p>
+      <w:pPr>
+        <w:pStyle w:val="ListParagraph"/>
+        <w:spacing w:line="360" w:lineRule="auto"/>
+        <w:ind w:left="2520"/>
+      </w:pPr>
+      <w:r>
+        <w:tab/>
+        <w:t xml:space="preserve">Hiển Thị trên </w:t>
+      </w:r>
+      <w:r>
+        <w:rPr>
+          <w:color w:val="00B0F0"/>
+        </w:rPr>
+        <w:t>Form</w:t>
+      </w:r>
+      <w:r>
+        <w:t xml:space="preserve"> :</w:t>
+      </w:r>
+    </w:p>
+    <w:p>
+      <w:pPr>
+        <w:pStyle w:val="ListParagraph"/>
+        <w:numPr>
+          <w:ilvl w:val="0"/>
+          <w:numId w:val="1"/>
+        </w:numPr>
+        <w:spacing w:line="360" w:lineRule="auto"/>
+        <w:ind w:left="3600"/>
+        <w:rPr>
+          <w:b/>
+        </w:rPr>
+      </w:pPr>
+      <w:r>
+        <w:t>CBB Danh sách các order của agent (Load từ db): chỉ hiển thị các order có is_HIDE = false nếu thanh toán bằng online hoặc thanh toán bằng tiền mặt thì k cần xét is_HIDE (viết lệnh select query SQL)</w:t>
+      </w:r>
+    </w:p>
+    <w:p>
+      <w:pPr>
+        <w:pStyle w:val="ListParagraph"/>
+        <w:numPr>
+          <w:ilvl w:val="0"/>
+          <w:numId w:val="1"/>
+        </w:numPr>
+        <w:spacing w:line="360" w:lineRule="auto"/>
+        <w:ind w:left="3510"/>
+      </w:pPr>
+      <w:r>
+        <w:rPr>
+          <w:rFonts w:ascii="Consolas" w:hAnsi="Consolas" w:cs="Consolas"/>
+          <w:color w:val="000000"/>
+          <w:sz w:val="19"/>
+          <w:szCs w:val="19"/>
+        </w:rPr>
+        <w:lastRenderedPageBreak/>
+        <w:t>DeliveryID, Employee, DeliveryDate, Status</w:t>
+      </w:r>
+      <w:r>
+        <w:rPr>
+          <w:b/>
+        </w:rPr>
+        <w:tab/>
+      </w:r>
+    </w:p>
+    <w:p>
+      <w:pPr>
+        <w:spacing w:line="360" w:lineRule="auto"/>
+        <w:ind w:left="2880"/>
+      </w:pPr>
+      <w:r>
+        <w:t>Xử lý:</w:t>
+      </w:r>
+    </w:p>
+    <w:p>
+      <w:pPr>
+        <w:spacing w:line="360" w:lineRule="auto"/>
+        <w:ind w:left="2880"/>
+      </w:pPr>
+      <w:r>
+        <w:tab/>
+        <w:t>Khi xuất hàng đi, số lượng hàng trong kho sẽ giảm</w:t>
+      </w:r>
+    </w:p>
+    <w:p>
+      <w:pPr>
+        <w:spacing w:line="360" w:lineRule="auto"/>
+        <w:ind w:left="2880"/>
+      </w:pPr>
+      <w:r>
+        <w:tab/>
+        <w:t>Khi tạo phiếu xuất, sẽ kiểm tra xem có tồn tại order trước đó không, nếu order trạng thái thất bại sẽ cho tạo phiếu mới , còn lại sẽ cho update chứ k cho tạo</w:t>
+      </w:r>
+    </w:p>
+    <w:p>
+      <w:pPr>
+        <w:spacing w:line="360" w:lineRule="auto"/>
+        <w:ind w:left="2880"/>
+      </w:pPr>
+      <w:r>
+        <w:tab/>
+        <w:t>Khi combobox load order ID trong phiếu delivery sẽ load những order nào cần xuất hàng đi, đối với order thành công sẽ không hiện</w:t>
+      </w:r>
       <w:bookmarkStart w:id="0" w:name="_GoBack"/>
       <w:bookmarkEnd w:id="0"/>
-    </w:p>
-    <w:p>
-      <w:pPr>
-        <w:spacing w:line="360" w:lineRule="auto"/>
-        <w:ind w:left="1440"/>
-      </w:pPr>
-      <w:r>
-        <w:rPr>
-          <w:b/>
-        </w:rPr>
-        <w:t>Manage Payment, supplier</w:t>
-      </w:r>
-      <w:r>
-        <w:t>: Tương tự như trên</w:t>
-      </w:r>
-    </w:p>
-    <w:p>
-      <w:pPr>
-        <w:spacing w:line="360" w:lineRule="auto"/>
-        <w:ind w:left="1440"/>
-        <w:rPr>
-          <w:b/>
-        </w:rPr>
-      </w:pPr>
-      <w:r>
-        <w:rPr>
-          <w:b/>
-        </w:rPr>
-        <w:t>Manage Order (webform của agent)</w:t>
-      </w:r>
-    </w:p>
-    <w:p>
-      <w:pPr>
-        <w:pStyle w:val="ListParagraph"/>
-        <w:spacing w:line="360" w:lineRule="auto"/>
-        <w:ind w:left="2520"/>
-      </w:pPr>
-      <w:r>
-        <w:t>Khi agent login vào, mã agent, tên agent sẽ được lưu lại</w:t>
-      </w:r>
-    </w:p>
-    <w:p>
-      <w:pPr>
-        <w:pStyle w:val="ListParagraph"/>
-        <w:spacing w:line="360" w:lineRule="auto"/>
-        <w:ind w:left="2520"/>
-      </w:pPr>
-      <w:r>
-        <w:t>Khi đặt hàng chỉ cần hiển thị input cho:</w:t>
-      </w:r>
-      <w:r>
-        <w:t xml:space="preserve"> </w:t>
-      </w:r>
-    </w:p>
-    <w:p>
-      <w:pPr>
-        <w:pStyle w:val="ListParagraph"/>
-        <w:numPr>
-          <w:ilvl w:val="4"/>
-          <w:numId w:val="3"/>
-        </w:numPr>
-        <w:spacing w:line="360" w:lineRule="auto"/>
-        <w:rPr>
-          <w:rFonts w:ascii="Consolas" w:hAnsi="Consolas" w:cs="Consolas"/>
-          <w:color w:val="000000"/>
-          <w:sz w:val="19"/>
-          <w:szCs w:val="19"/>
-        </w:rPr>
-      </w:pPr>
-      <w:r>
-        <w:rPr>
-          <w:rFonts w:ascii="Consolas" w:hAnsi="Consolas" w:cs="Consolas"/>
-          <w:color w:val="000000"/>
-          <w:sz w:val="19"/>
-          <w:szCs w:val="19"/>
-        </w:rPr>
-        <w:t>GoodsID - Name Goods (combobox - Nhập 1 trong 2, cái còn lại tự hiển thị)</w:t>
-      </w:r>
-    </w:p>
-    <w:p>
-      <w:pPr>
-        <w:pStyle w:val="ListParagraph"/>
-        <w:spacing w:line="360" w:lineRule="auto"/>
-        <w:ind w:left="2520" w:firstLine="360"/>
-        <w:rPr>
-          <w:rFonts w:ascii="Consolas" w:hAnsi="Consolas" w:cs="Consolas"/>
-          <w:color w:val="000000"/>
-          <w:sz w:val="19"/>
-          <w:szCs w:val="19"/>
-        </w:rPr>
-      </w:pPr>
-    </w:p>
-    <w:p>
-      <w:pPr>
-        <w:pStyle w:val="ListParagraph"/>
-        <w:numPr>
-          <w:ilvl w:val="4"/>
-          <w:numId w:val="3"/>
-        </w:numPr>
-        <w:spacing w:line="360" w:lineRule="auto"/>
-        <w:rPr>
-          <w:rFonts w:ascii="Consolas" w:hAnsi="Consolas" w:cs="Consolas"/>
-          <w:color w:val="000000"/>
-          <w:sz w:val="19"/>
-          <w:szCs w:val="19"/>
-        </w:rPr>
-      </w:pPr>
-      <w:r>
-        <w:rPr>
-          <w:rFonts w:ascii="Consolas" w:hAnsi="Consolas" w:cs="Consolas"/>
-          <w:color w:val="000000"/>
-          <w:sz w:val="19"/>
-          <w:szCs w:val="19"/>
-        </w:rPr>
-        <w:t>Quantity</w:t>
-      </w:r>
-    </w:p>
-    <w:p>
-      <w:pPr>
-        <w:pStyle w:val="ListParagraph"/>
-        <w:spacing w:line="360" w:lineRule="auto"/>
-        <w:ind w:left="2520" w:firstLine="360"/>
-        <w:rPr>
-          <w:rFonts w:ascii="Consolas" w:hAnsi="Consolas" w:cs="Consolas"/>
-          <w:color w:val="000000"/>
-          <w:sz w:val="19"/>
-          <w:szCs w:val="19"/>
-        </w:rPr>
-      </w:pPr>
-    </w:p>
-    <w:p>
-      <w:pPr>
-        <w:pStyle w:val="ListParagraph"/>
-        <w:numPr>
-          <w:ilvl w:val="4"/>
-          <w:numId w:val="3"/>
-        </w:numPr>
-        <w:spacing w:line="360" w:lineRule="auto"/>
-        <w:rPr>
-          <w:rFonts w:ascii="Consolas" w:hAnsi="Consolas" w:cs="Consolas"/>
-          <w:color w:val="000000"/>
-          <w:sz w:val="19"/>
-          <w:szCs w:val="19"/>
-        </w:rPr>
-      </w:pPr>
-      <w:r>
-        <w:rPr>
-          <w:rFonts w:ascii="Consolas" w:hAnsi="Consolas" w:cs="Consolas"/>
-          <w:color w:val="000000"/>
-          <w:sz w:val="19"/>
-          <w:szCs w:val="19"/>
-        </w:rPr>
-        <w:t>PaymentID – PaymentName (combobox - Nhập 1 trong 2, cái còn lại tự hiển thị)</w:t>
-      </w:r>
-    </w:p>
-    <w:p>
-      <w:pPr>
-        <w:pStyle w:val="ListParagraph"/>
-        <w:spacing w:line="360" w:lineRule="auto"/>
-        <w:ind w:left="2520" w:firstLine="360"/>
-        <w:rPr>
-          <w:rFonts w:ascii="Consolas" w:hAnsi="Consolas" w:cs="Consolas"/>
-          <w:color w:val="000000"/>
-          <w:sz w:val="19"/>
-          <w:szCs w:val="19"/>
-        </w:rPr>
-      </w:pPr>
-    </w:p>
-    <w:p>
-      <w:pPr>
-        <w:pStyle w:val="ListParagraph"/>
-        <w:numPr>
-          <w:ilvl w:val="0"/>
-          <w:numId w:val="1"/>
-        </w:numPr>
-        <w:spacing w:line="360" w:lineRule="auto"/>
-        <w:rPr>
-          <w:rFonts w:ascii="Consolas" w:hAnsi="Consolas" w:cs="Consolas"/>
-          <w:color w:val="000000"/>
-          <w:sz w:val="19"/>
-          <w:szCs w:val="19"/>
-        </w:rPr>
-      </w:pPr>
-      <w:r>
-        <w:rPr>
-          <w:rFonts w:ascii="Consolas" w:hAnsi="Consolas" w:cs="Consolas"/>
-          <w:color w:val="000000"/>
-          <w:sz w:val="19"/>
-          <w:szCs w:val="19"/>
-        </w:rPr>
-        <w:t>Cho phép người dùng thêm nhiều sản phẩm cùng lúc cho một lần đặt hàng</w:t>
-      </w:r>
-    </w:p>
-    <w:p>
-      <w:pPr>
-        <w:spacing w:line="360" w:lineRule="auto"/>
-        <w:rPr>
-          <w:rFonts w:ascii="Consolas" w:hAnsi="Consolas" w:cs="Consolas"/>
-          <w:color w:val="000000"/>
-          <w:sz w:val="19"/>
-          <w:szCs w:val="19"/>
-        </w:rPr>
-      </w:pPr>
-    </w:p>
-    <w:p>
-      <w:pPr>
-        <w:pStyle w:val="ListParagraph"/>
-        <w:numPr>
-          <w:ilvl w:val="0"/>
-          <w:numId w:val="1"/>
-        </w:numPr>
-        <w:spacing w:line="360" w:lineRule="auto"/>
-        <w:rPr>
-          <w:rFonts w:ascii="Consolas" w:hAnsi="Consolas" w:cs="Consolas"/>
-          <w:color w:val="000000"/>
-          <w:sz w:val="19"/>
-          <w:szCs w:val="19"/>
-        </w:rPr>
-      </w:pPr>
-      <w:r>
-        <w:rPr>
-          <w:rFonts w:ascii="Consolas" w:hAnsi="Consolas" w:cs="Consolas"/>
-          <w:b/>
-          <w:color w:val="000000"/>
-          <w:sz w:val="19"/>
-          <w:szCs w:val="19"/>
-        </w:rPr>
-        <w:t>Xử lý:</w:t>
-      </w:r>
-    </w:p>
-    <w:p>
-      <w:pPr>
-        <w:pStyle w:val="ListParagraph"/>
-        <w:spacing w:line="360" w:lineRule="auto"/>
-        <w:rPr>
-          <w:rFonts w:ascii="Consolas" w:hAnsi="Consolas" w:cs="Consolas"/>
-          <w:color w:val="000000"/>
-          <w:sz w:val="19"/>
-          <w:szCs w:val="19"/>
-        </w:rPr>
-      </w:pPr>
-    </w:p>
-    <w:p>
-      <w:pPr>
-        <w:pStyle w:val="ListParagraph"/>
-        <w:numPr>
-          <w:ilvl w:val="1"/>
-          <w:numId w:val="1"/>
-        </w:numPr>
-        <w:spacing w:line="360" w:lineRule="auto"/>
-        <w:rPr>
-          <w:rFonts w:ascii="Consolas" w:hAnsi="Consolas" w:cs="Consolas"/>
-          <w:color w:val="000000"/>
-          <w:sz w:val="19"/>
-          <w:szCs w:val="19"/>
-        </w:rPr>
-      </w:pPr>
-      <w:r>
-        <w:rPr>
-          <w:rFonts w:ascii="Consolas" w:hAnsi="Consolas" w:cs="Consolas"/>
-          <w:color w:val="000000"/>
-          <w:sz w:val="19"/>
-          <w:szCs w:val="19"/>
-        </w:rPr>
-        <w:t>Khi</w:t>
-      </w:r>
-      <w:r>
-        <w:rPr>
-          <w:rFonts w:ascii="Consolas" w:hAnsi="Consolas" w:cs="Consolas"/>
-          <w:color w:val="000000"/>
-          <w:sz w:val="19"/>
-          <w:szCs w:val="19"/>
-        </w:rPr>
-        <w:t xml:space="preserve"> người dùng chọn số lượng lớn hơn kho, sẽ báo yêu cầu chọn số lượng ít hơn</w:t>
-      </w:r>
-    </w:p>
-    <w:p>
-      <w:pPr>
-        <w:pStyle w:val="ListParagraph"/>
-        <w:numPr>
-          <w:ilvl w:val="1"/>
-          <w:numId w:val="1"/>
-        </w:numPr>
-        <w:spacing w:line="360" w:lineRule="auto"/>
-        <w:rPr>
-          <w:rFonts w:ascii="Consolas" w:hAnsi="Consolas" w:cs="Consolas"/>
-          <w:color w:val="000000"/>
-          <w:sz w:val="19"/>
-          <w:szCs w:val="19"/>
-        </w:rPr>
-      </w:pPr>
-      <w:r>
-        <w:rPr>
-          <w:rFonts w:ascii="Consolas" w:hAnsi="Consolas" w:cs="Consolas"/>
-          <w:color w:val="000000"/>
-          <w:sz w:val="19"/>
-          <w:szCs w:val="19"/>
-        </w:rPr>
-        <w:t>Khi người dùng đã điền đủ list Goods  mà họ muốn thì tiến hành xử lý khi họ nhấn button đặt hàng</w:t>
-      </w:r>
-      <w:r>
-        <w:rPr>
-          <w:rFonts w:ascii="Consolas" w:hAnsi="Consolas" w:cs="Consolas"/>
-          <w:color w:val="000000"/>
-          <w:sz w:val="19"/>
-          <w:szCs w:val="19"/>
-        </w:rPr>
-        <w:t xml:space="preserve"> (gửi confirm qua mail)  - và các order – orderdetail cũng sẽ được insert nhưng trạng thái ở [order] sẽ là is_Hide = true, để ẩn nó đi vì chưa confirm mail</w:t>
-      </w:r>
-    </w:p>
-    <w:p>
-      <w:pPr>
-        <w:pStyle w:val="ListParagraph"/>
-        <w:spacing w:line="360" w:lineRule="auto"/>
-        <w:ind w:left="3240"/>
-        <w:rPr>
-          <w:rFonts w:ascii="Consolas" w:hAnsi="Consolas" w:cs="Consolas"/>
-          <w:color w:val="000000"/>
-          <w:sz w:val="19"/>
-          <w:szCs w:val="19"/>
-        </w:rPr>
-      </w:pPr>
-    </w:p>
-    <w:p>
-      <w:pPr>
-        <w:pStyle w:val="ListParagraph"/>
-        <w:numPr>
-          <w:ilvl w:val="1"/>
-          <w:numId w:val="1"/>
-        </w:numPr>
-        <w:spacing w:line="360" w:lineRule="auto"/>
-        <w:rPr>
-          <w:rFonts w:ascii="Consolas" w:hAnsi="Consolas" w:cs="Consolas"/>
-          <w:color w:val="000000"/>
-          <w:sz w:val="19"/>
-          <w:szCs w:val="19"/>
-        </w:rPr>
-      </w:pPr>
-      <w:r>
-        <w:rPr>
-          <w:rFonts w:ascii="Consolas" w:hAnsi="Consolas" w:cs="Consolas"/>
-          <w:color w:val="000000"/>
-          <w:sz w:val="19"/>
-          <w:szCs w:val="19"/>
-        </w:rPr>
-        <w:t>Tự tạo một mã order – và nhiều mã orderdetail (dựa theo list goods, bao nhiêu goods thì bấy nhiêu orderdetail) cùng một mã order</w:t>
-      </w:r>
-    </w:p>
-    <w:p>
-      <w:pPr>
-        <w:pStyle w:val="ListParagraph"/>
-        <w:numPr>
-          <w:ilvl w:val="1"/>
-          <w:numId w:val="1"/>
-        </w:numPr>
-        <w:spacing w:line="360" w:lineRule="auto"/>
-        <w:rPr>
-          <w:rFonts w:ascii="Consolas" w:hAnsi="Consolas" w:cs="Consolas"/>
-          <w:color w:val="000000"/>
-          <w:sz w:val="19"/>
-          <w:szCs w:val="19"/>
-        </w:rPr>
-      </w:pPr>
-      <w:r>
-        <w:rPr>
-          <w:rFonts w:ascii="Consolas" w:hAnsi="Consolas" w:cs="Consolas"/>
-          <w:color w:val="000000"/>
-          <w:sz w:val="19"/>
-          <w:szCs w:val="19"/>
-        </w:rPr>
-        <w:t>Tự tạo một Payment Detail, mặc định trạng thái là 0 (waiting payment)</w:t>
-      </w:r>
-    </w:p>
-    <w:p>
-      <w:pPr>
-        <w:pStyle w:val="ListParagraph"/>
-        <w:numPr>
-          <w:ilvl w:val="1"/>
-          <w:numId w:val="1"/>
-        </w:numPr>
-        <w:spacing w:line="360" w:lineRule="auto"/>
-        <w:rPr>
-          <w:rFonts w:ascii="Consolas" w:hAnsi="Consolas" w:cs="Consolas"/>
-          <w:color w:val="000000"/>
-          <w:sz w:val="19"/>
-          <w:szCs w:val="19"/>
-        </w:rPr>
-      </w:pPr>
-      <w:r>
-        <w:rPr>
-          <w:rFonts w:ascii="Consolas" w:hAnsi="Consolas" w:cs="Consolas"/>
-          <w:color w:val="000000"/>
-          <w:sz w:val="19"/>
-          <w:szCs w:val="19"/>
-        </w:rPr>
-        <w:t>Nếu người dùng lúc đặt hàng chọn phương thức tiền mặt, thì trạng thái payment detail vẫn là 0, chờ cho đến khi accountant cập nhật lại 1 (success) khi đã giao hàng xong</w:t>
-      </w:r>
-      <w:r>
-        <w:rPr>
-          <w:rFonts w:ascii="Consolas" w:hAnsi="Consolas" w:cs="Consolas"/>
-          <w:color w:val="000000"/>
-          <w:sz w:val="19"/>
-          <w:szCs w:val="19"/>
-        </w:rPr>
-        <w:t>, is_Hide sẽ là false</w:t>
-      </w:r>
-    </w:p>
-    <w:p>
-      <w:pPr>
-        <w:pStyle w:val="ListParagraph"/>
-        <w:numPr>
-          <w:ilvl w:val="1"/>
-          <w:numId w:val="1"/>
-        </w:numPr>
-        <w:spacing w:line="360" w:lineRule="auto"/>
-        <w:rPr>
-          <w:rFonts w:ascii="Consolas" w:hAnsi="Consolas" w:cs="Consolas"/>
-          <w:color w:val="000000"/>
-          <w:sz w:val="19"/>
-          <w:szCs w:val="19"/>
-        </w:rPr>
-      </w:pPr>
-      <w:r>
-        <w:rPr>
-          <w:rFonts w:ascii="Consolas" w:hAnsi="Consolas" w:cs="Consolas"/>
-          <w:color w:val="000000"/>
-          <w:sz w:val="19"/>
-          <w:szCs w:val="19"/>
-        </w:rPr>
-        <w:t>Nếu người dùng chọn thanh toán là online: lúc này sẽ mô phỏng (Không viết API thanh toán online) là thành công</w:t>
-      </w:r>
-      <w:r>
-        <w:rPr>
-          <w:rFonts w:ascii="Consolas" w:hAnsi="Consolas" w:cs="Consolas"/>
-          <w:color w:val="000000"/>
-          <w:sz w:val="19"/>
-          <w:szCs w:val="19"/>
-        </w:rPr>
-        <w:t xml:space="preserve"> nhưng is_HIDE của order là true, chỉ khi confirm mail xong is_HIDE mới là false</w:t>
-      </w:r>
-    </w:p>
-    <w:p>
-      <w:pPr>
-        <w:pStyle w:val="ListParagraph"/>
-        <w:numPr>
-          <w:ilvl w:val="1"/>
-          <w:numId w:val="1"/>
-        </w:numPr>
-        <w:spacing w:line="360" w:lineRule="auto"/>
-        <w:rPr>
-          <w:rFonts w:ascii="Consolas" w:hAnsi="Consolas" w:cs="Consolas"/>
-          <w:color w:val="000000"/>
-          <w:sz w:val="19"/>
-          <w:szCs w:val="19"/>
-        </w:rPr>
-      </w:pPr>
-      <w:r>
-        <w:rPr>
-          <w:rFonts w:ascii="Consolas" w:hAnsi="Consolas" w:cs="Consolas"/>
-          <w:color w:val="000000"/>
-          <w:sz w:val="19"/>
-          <w:szCs w:val="19"/>
-        </w:rPr>
-        <w:t>Viết API confirm qua mail xác nhận đơn hàng (chỉ cần tượng trưng đường link khi nhấn vào is_Hide tự động update ở bảng order chuyển qua false/hiện lên)</w:t>
-      </w:r>
-    </w:p>
-    <w:p>
-      <w:pPr>
-        <w:pStyle w:val="ListParagraph"/>
-        <w:spacing w:line="360" w:lineRule="auto"/>
-        <w:ind w:left="2520"/>
-      </w:pPr>
-      <w:r>
-        <w:rPr>
-          <w:rFonts w:ascii="Consolas" w:hAnsi="Consolas" w:cs="Consolas"/>
-          <w:color w:val="000000"/>
-          <w:sz w:val="19"/>
-          <w:szCs w:val="19"/>
-        </w:rPr>
-        <w:tab/>
-      </w:r>
-    </w:p>
-    <w:p>
-      <w:pPr>
-        <w:spacing w:line="360" w:lineRule="auto"/>
-      </w:pPr>
-      <w:r>
-        <w:t xml:space="preserve"> </w:t>
-      </w:r>
-    </w:p>
-    <w:p>
-      <w:pPr>
-        <w:spacing w:line="360" w:lineRule="auto"/>
-        <w:ind w:left="1440"/>
-        <w:rPr>
-          <w:b/>
-        </w:rPr>
-      </w:pPr>
-      <w:r>
-        <w:rPr>
-          <w:b/>
-        </w:rPr>
-        <w:t>Accountant manage Order (order of agent, order from receipt goods, order delivery goods)</w:t>
-      </w:r>
-    </w:p>
-    <w:p>
-      <w:pPr>
-        <w:pStyle w:val="ListParagraph"/>
-        <w:spacing w:line="360" w:lineRule="auto"/>
-        <w:ind w:left="2520"/>
-      </w:pPr>
-      <w:r>
-        <w:t>*Order from Agent:</w:t>
-      </w:r>
-    </w:p>
-    <w:p>
-      <w:pPr>
-        <w:pStyle w:val="ListParagraph"/>
-        <w:spacing w:line="360" w:lineRule="auto"/>
-        <w:ind w:left="2520"/>
-      </w:pPr>
-      <w:r>
-        <w:tab/>
-        <w:t xml:space="preserve">- Khi order người dùng chỉ có thể </w:t>
-      </w:r>
-    </w:p>
-    <w:p>
-      <w:pPr>
-        <w:pStyle w:val="ListParagraph"/>
-        <w:spacing w:line="360" w:lineRule="auto"/>
-        <w:ind w:left="2520"/>
-      </w:pPr>
-      <w:r>
-        <w:tab/>
-        <w:t>-  Có thể update trạng thái thanh toán của agent đó</w:t>
-      </w:r>
-    </w:p>
-    <w:p>
-      <w:pPr>
-        <w:pStyle w:val="ListParagraph"/>
-        <w:spacing w:line="360" w:lineRule="auto"/>
-        <w:ind w:left="2520"/>
-      </w:pPr>
-    </w:p>
-    <w:p>
-      <w:pPr>
-        <w:pStyle w:val="ListParagraph"/>
-        <w:spacing w:line="360" w:lineRule="auto"/>
-        <w:ind w:left="2520"/>
-      </w:pPr>
-      <w:r>
-        <w:t>*Order from delivery goods:</w:t>
-      </w:r>
-    </w:p>
-    <w:p>
-      <w:pPr>
-        <w:pStyle w:val="ListParagraph"/>
-        <w:spacing w:line="360" w:lineRule="auto"/>
-        <w:ind w:left="2520"/>
-      </w:pPr>
-      <w:r>
-        <w:tab/>
-        <w:t xml:space="preserve">Hiển Thị trên </w:t>
-      </w:r>
-      <w:r>
-        <w:rPr>
-          <w:color w:val="00B0F0"/>
-        </w:rPr>
-        <w:t>Form</w:t>
-      </w:r>
-      <w:r>
-        <w:t xml:space="preserve"> :</w:t>
-      </w:r>
-    </w:p>
-    <w:p>
-      <w:pPr>
-        <w:pStyle w:val="ListParagraph"/>
-        <w:numPr>
-          <w:ilvl w:val="0"/>
-          <w:numId w:val="1"/>
-        </w:numPr>
-        <w:spacing w:line="360" w:lineRule="auto"/>
-        <w:ind w:left="3600"/>
-        <w:rPr>
-          <w:b/>
-        </w:rPr>
-      </w:pPr>
-      <w:r>
-        <w:t>CBB Danh sách các order của agent (Load từ db): chỉ hiển thị các order có is_HIDE = false nếu thanh toán bằng online hoặc thanh toán bằng tiền mặt thì k cần xét is_HIDE (viết lệnh select query SQL)</w:t>
-      </w:r>
-    </w:p>
-    <w:p>
-      <w:pPr>
-        <w:pStyle w:val="ListParagraph"/>
-        <w:numPr>
-          <w:ilvl w:val="0"/>
-          <w:numId w:val="1"/>
-        </w:numPr>
-        <w:spacing w:line="360" w:lineRule="auto"/>
-        <w:ind w:left="3510"/>
-      </w:pPr>
-      <w:r>
-        <w:rPr>
-          <w:rFonts w:ascii="Consolas" w:hAnsi="Consolas" w:cs="Consolas"/>
-          <w:color w:val="000000"/>
-          <w:sz w:val="19"/>
-          <w:szCs w:val="19"/>
-        </w:rPr>
-        <w:lastRenderedPageBreak/>
-        <w:t>DeliveryID, Employee, DeliveryDate, Status</w:t>
-      </w:r>
-      <w:r>
-        <w:rPr>
-          <w:b/>
-        </w:rPr>
-        <w:tab/>
-      </w:r>
-    </w:p>
-    <w:p>
-      <w:pPr>
-        <w:spacing w:line="360" w:lineRule="auto"/>
-        <w:ind w:left="2880"/>
-      </w:pPr>
-      <w:r>
-        <w:t>Xử lý:</w:t>
-      </w:r>
-    </w:p>
-    <w:p>
-      <w:pPr>
-        <w:spacing w:line="360" w:lineRule="auto"/>
-        <w:ind w:left="2880"/>
-      </w:pPr>
-      <w:r>
-        <w:tab/>
-        <w:t>Khi xuất hàng đi, số lượng hàng trong kho sẽ giảm</w:t>
-      </w:r>
     </w:p>
     <w:p>
       <w:pPr>
@@ -2925,6 +2945,7 @@
   <w:style w:type="character" w:default="1" w:styleId="DefaultParagraphFont">
     <w:name w:val="Default Paragraph Font"/>
     <w:uiPriority w:val="1"/>
+    <w:semiHidden/>
     <w:unhideWhenUsed/>
   </w:style>
   <w:style w:type="table" w:default="1" w:styleId="TableNormal">
@@ -3228,7 +3249,7 @@
 </file>
 
 <file path=customXml/itemProps1.xml><?xml version="1.0" encoding="utf-8"?>
-<ds:datastoreItem xmlns:ds="http://schemas.openxmlformats.org/officeDocument/2006/customXml" ds:itemID="{314011F8-835C-4284-872D-C007CE966CAE}">
+<ds:datastoreItem xmlns:ds="http://schemas.openxmlformats.org/officeDocument/2006/customXml" ds:itemID="{DF0D2B77-D5C1-4B30-A286-255F4CB78ACD}">
   <ds:schemaRefs>
     <ds:schemaRef ds:uri="http://schemas.openxmlformats.org/officeDocument/2006/bibliography"/>
   </ds:schemaRefs>

</xml_diff>